<commit_message>
Final PA4.1 push with drawings
</commit_message>
<xml_diff>
--- a/Final/PA4 pt1/Descriptions and Sketches/pa4-1 Testing Methodolgy.docx
+++ b/Final/PA4 pt1/Descriptions and Sketches/pa4-1 Testing Methodolgy.docx
@@ -7,13 +7,31 @@
         <w:jc w:val="center"/>
         <w:rPr>
           <w:rFonts w:ascii="Garamond" w:hAnsi="Garamond"/>
+          <w:lang w:val="en-GB"/>
         </w:rPr>
       </w:pPr>
       <w:r>
         <w:rPr>
           <w:rFonts w:ascii="Garamond" w:hAnsi="Garamond"/>
-        </w:rPr>
-        <w:t>Billy Koech and Nicolas Weinger</w:t>
+          <w:lang w:val="en-GB"/>
+        </w:rPr>
+        <w:t xml:space="preserve">Billy </w:t>
+      </w:r>
+      <w:proofErr w:type="spellStart"/>
+      <w:r>
+        <w:rPr>
+          <w:rFonts w:ascii="Garamond" w:hAnsi="Garamond"/>
+          <w:lang w:val="en-GB"/>
+        </w:rPr>
+        <w:t>Koech</w:t>
+      </w:r>
+      <w:proofErr w:type="spellEnd"/>
+      <w:r>
+        <w:rPr>
+          <w:rFonts w:ascii="Garamond" w:hAnsi="Garamond"/>
+          <w:lang w:val="en-GB"/>
+        </w:rPr>
+        <w:t xml:space="preserve"> and Nicolas Weinger</w:t>
       </w:r>
     </w:p>
     <w:p>
@@ -21,6 +39,7 @@
         <w:jc w:val="center"/>
         <w:rPr>
           <w:rFonts w:ascii="Garamond" w:hAnsi="Garamond"/>
+          <w:lang w:val="en-GB"/>
         </w:rPr>
       </w:pPr>
     </w:p>
@@ -29,11 +48,13 @@
         <w:jc w:val="center"/>
         <w:rPr>
           <w:rFonts w:ascii="Garamond" w:hAnsi="Garamond"/>
+          <w:lang w:val="en-GB"/>
         </w:rPr>
       </w:pPr>
       <w:r>
         <w:rPr>
           <w:rFonts w:ascii="Garamond" w:hAnsi="Garamond"/>
+          <w:lang w:val="en-GB"/>
         </w:rPr>
         <w:t>CS 141: Computing Hardware</w:t>
       </w:r>
@@ -43,18 +64,56 @@
         <w:jc w:val="center"/>
         <w:rPr>
           <w:rFonts w:ascii="Garamond" w:hAnsi="Garamond"/>
+          <w:lang w:val="en-GB"/>
         </w:rPr>
       </w:pPr>
       <w:r>
         <w:rPr>
           <w:rFonts w:ascii="Garamond" w:hAnsi="Garamond"/>
-        </w:rPr>
-        <w:t>Lab 3 part</w:t>
+          <w:lang w:val="en-GB"/>
+        </w:rPr>
+        <w:t xml:space="preserve">Lab </w:t>
+      </w:r>
+      <w:r>
+        <w:rPr>
+          <w:rFonts w:ascii="Garamond" w:hAnsi="Garamond"/>
+          <w:lang w:val="en-GB"/>
+        </w:rPr>
+        <w:t>4</w:t>
+      </w:r>
+      <w:r>
+        <w:rPr>
+          <w:rFonts w:ascii="Garamond" w:hAnsi="Garamond"/>
+          <w:lang w:val="en-GB"/>
+        </w:rPr>
+        <w:t xml:space="preserve"> </w:t>
+      </w:r>
+      <w:r>
+        <w:rPr>
+          <w:rFonts w:ascii="Garamond" w:hAnsi="Garamond"/>
+          <w:lang w:val="en-GB"/>
+        </w:rPr>
+        <w:t>P</w:t>
+      </w:r>
+      <w:r>
+        <w:rPr>
+          <w:rFonts w:ascii="Garamond" w:hAnsi="Garamond"/>
+          <w:lang w:val="en-GB"/>
+        </w:rPr>
+        <w:t>art</w:t>
+      </w:r>
+      <w:r>
+        <w:rPr>
+          <w:rFonts w:ascii="Garamond" w:hAnsi="Garamond"/>
+          <w:lang w:val="en-GB"/>
+        </w:rPr>
+        <w:t xml:space="preserve"> </w:t>
       </w:r>
       <w:proofErr w:type="gramStart"/>
       <w:r>
         <w:rPr>
           <w:rFonts w:ascii="Garamond" w:hAnsi="Garamond"/>
+          <w:lang w:val="en-GB"/>
         </w:rPr>
         <w:t>1 :</w:t>
       </w:r>
@@ -62,14 +121,39 @@
       <w:r>
         <w:rPr>
           <w:rFonts w:ascii="Garamond" w:hAnsi="Garamond"/>
-        </w:rPr>
-        <w:t xml:space="preserve"> Traffic Light Controller</w:t>
-      </w:r>
-    </w:p>
-    <w:p>
-      <w:pPr>
+          <w:lang w:val="en-GB"/>
+        </w:rPr>
+        <w:t xml:space="preserve"> </w:t>
+      </w:r>
+      <w:r>
         <w:rPr>
           <w:rFonts w:ascii="Garamond" w:hAnsi="Garamond"/>
+          <w:lang w:val="en-GB"/>
+        </w:rPr>
+        <w:t>MIPS Datapath (R-</w:t>
+      </w:r>
+      <w:proofErr w:type="spellStart"/>
+      <w:r>
+        <w:rPr>
+          <w:rFonts w:ascii="Garamond" w:hAnsi="Garamond"/>
+          <w:lang w:val="en-GB"/>
+        </w:rPr>
+        <w:t>Typs</w:t>
+      </w:r>
+      <w:proofErr w:type="spellEnd"/>
+      <w:r>
+        <w:rPr>
+          <w:rFonts w:ascii="Garamond" w:hAnsi="Garamond"/>
+          <w:lang w:val="en-GB"/>
+        </w:rPr>
+        <w:t>)</w:t>
+      </w:r>
+    </w:p>
+    <w:p>
+      <w:pPr>
+        <w:rPr>
+          <w:rFonts w:ascii="Garamond" w:hAnsi="Garamond"/>
+          <w:lang w:val="en-GB"/>
         </w:rPr>
       </w:pPr>
     </w:p>
@@ -79,69 +163,82 @@
         <w:rPr>
           <w:rFonts w:ascii="Garamond" w:hAnsi="Garamond"/>
           <w:u w:val="single"/>
+          <w:lang w:val="en-GB"/>
         </w:rPr>
       </w:pPr>
       <w:r>
         <w:rPr>
           <w:rFonts w:ascii="Garamond" w:hAnsi="Garamond"/>
           <w:u w:val="single"/>
-        </w:rPr>
-        <w:t xml:space="preserve">Testing </w:t>
-      </w:r>
-      <w:r>
-        <w:rPr>
-          <w:rFonts w:ascii="Garamond" w:hAnsi="Garamond"/>
-          <w:u w:val="single"/>
-        </w:rPr>
-        <w:t>methodology</w:t>
-      </w:r>
-    </w:p>
-    <w:p/>
-    <w:p>
-      <w:pPr>
-        <w:rPr>
-          <w:rFonts w:ascii="Goudy Old Style" w:hAnsi="Goudy Old Style"/>
-        </w:rPr>
-      </w:pPr>
-      <w:r>
-        <w:rPr>
-          <w:rFonts w:ascii="Goudy Old Style" w:hAnsi="Goudy Old Style"/>
-        </w:rPr>
-        <w:t xml:space="preserve">The MIPS </w:t>
+          <w:lang w:val="en-GB"/>
+        </w:rPr>
+        <w:t>Testing methodology</w:t>
+      </w:r>
+    </w:p>
+    <w:p>
+      <w:pPr>
+        <w:rPr>
+          <w:lang w:val="en-GB"/>
+        </w:rPr>
+      </w:pPr>
+    </w:p>
+    <w:p>
+      <w:pPr>
+        <w:rPr>
+          <w:rFonts w:ascii="Goudy Old Style" w:hAnsi="Goudy Old Style"/>
+          <w:lang w:val="en-GB"/>
+        </w:rPr>
+      </w:pPr>
+      <w:r>
+        <w:rPr>
+          <w:rFonts w:ascii="Goudy Old Style" w:hAnsi="Goudy Old Style"/>
+          <w:lang w:val="en-GB"/>
+        </w:rPr>
+        <w:t>The MIPS data</w:t>
+      </w:r>
+      <w:r>
+        <w:rPr>
+          <w:rFonts w:ascii="Goudy Old Style" w:hAnsi="Goudy Old Style"/>
+          <w:lang w:val="en-GB"/>
+        </w:rPr>
+        <w:t xml:space="preserve"> </w:t>
+      </w:r>
+      <w:r>
+        <w:rPr>
+          <w:rFonts w:ascii="Goudy Old Style" w:hAnsi="Goudy Old Style"/>
+          <w:lang w:val="en-GB"/>
+        </w:rPr>
+        <w:t xml:space="preserve">path is implemented to support just R types (except for </w:t>
       </w:r>
       <w:proofErr w:type="spellStart"/>
       <w:r>
         <w:rPr>
-          <w:rFonts w:ascii="Goudy Old Style" w:hAnsi="Goudy Old Style"/>
-        </w:rPr>
-        <w:t>datapath</w:t>
+          <w:rFonts w:ascii="Courier New" w:hAnsi="Courier New" w:cs="Courier New"/>
+          <w:lang w:val="en-GB"/>
+        </w:rPr>
+        <w:t>jr</w:t>
       </w:r>
       <w:proofErr w:type="spellEnd"/>
       <w:r>
         <w:rPr>
-          <w:rFonts w:ascii="Goudy Old Style" w:hAnsi="Goudy Old Style"/>
-        </w:rPr>
-        <w:t xml:space="preserve"> is implemented to support just R types (except for </w:t>
-      </w:r>
-      <w:proofErr w:type="spellStart"/>
-      <w:r>
-        <w:rPr>
-          <w:rFonts w:ascii="Goudy Old Style" w:hAnsi="Goudy Old Style"/>
-        </w:rPr>
-        <w:t>jr</w:t>
-      </w:r>
-      <w:proofErr w:type="spellEnd"/>
-      <w:r>
-        <w:rPr>
-          <w:rFonts w:ascii="Goudy Old Style" w:hAnsi="Goudy Old Style"/>
-        </w:rPr>
-        <w:t xml:space="preserve"> which will be implemented later along with J types). The following blocks are implemented as modules and instantiated in the MIPS core module:</w:t>
-      </w:r>
-    </w:p>
-    <w:p>
-      <w:pPr>
-        <w:rPr>
-          <w:rFonts w:ascii="Goudy Old Style" w:hAnsi="Goudy Old Style"/>
+          <w:rFonts w:ascii="Courier" w:hAnsi="Courier"/>
+          <w:lang w:val="en-GB"/>
+        </w:rPr>
+        <w:t xml:space="preserve"> </w:t>
+      </w:r>
+      <w:r>
+        <w:rPr>
+          <w:rFonts w:ascii="Goudy Old Style" w:hAnsi="Goudy Old Style"/>
+          <w:lang w:val="en-GB"/>
+        </w:rPr>
+        <w:t>which will be implemented later along with J types). The following blocks are implemented as modules and instantiated in the MIPS core module:</w:t>
+      </w:r>
+    </w:p>
+    <w:p>
+      <w:pPr>
+        <w:rPr>
+          <w:rFonts w:ascii="Goudy Old Style" w:hAnsi="Goudy Old Style"/>
+          <w:lang w:val="en-GB"/>
         </w:rPr>
       </w:pPr>
     </w:p>
@@ -153,12 +250,14 @@
           <w:numId w:val="2"/>
         </w:numPr>
         <w:rPr>
-          <w:rFonts w:ascii="Goudy Old Style" w:hAnsi="Goudy Old Style"/>
-        </w:rPr>
-      </w:pPr>
-      <w:r>
-        <w:rPr>
-          <w:rFonts w:ascii="Goudy Old Style" w:hAnsi="Goudy Old Style"/>
+          <w:rFonts w:ascii="Courier New" w:hAnsi="Courier New" w:cs="Courier New"/>
+          <w:lang w:val="en-GB"/>
+        </w:rPr>
+      </w:pPr>
+      <w:r>
+        <w:rPr>
+          <w:rFonts w:ascii="Courier New" w:hAnsi="Courier New" w:cs="Courier New"/>
+          <w:lang w:val="en-GB"/>
         </w:rPr>
         <w:t>Control</w:t>
       </w:r>
@@ -171,12 +270,14 @@
           <w:numId w:val="2"/>
         </w:numPr>
         <w:rPr>
-          <w:rFonts w:ascii="Goudy Old Style" w:hAnsi="Goudy Old Style"/>
-        </w:rPr>
-      </w:pPr>
-      <w:r>
-        <w:rPr>
-          <w:rFonts w:ascii="Goudy Old Style" w:hAnsi="Goudy Old Style"/>
+          <w:rFonts w:ascii="Courier New" w:hAnsi="Courier New" w:cs="Courier New"/>
+          <w:lang w:val="en-GB"/>
+        </w:rPr>
+      </w:pPr>
+      <w:r>
+        <w:rPr>
+          <w:rFonts w:ascii="Courier New" w:hAnsi="Courier New" w:cs="Courier New"/>
+          <w:lang w:val="en-GB"/>
         </w:rPr>
         <w:t>ALU control</w:t>
       </w:r>
@@ -189,12 +290,14 @@
           <w:numId w:val="2"/>
         </w:numPr>
         <w:rPr>
-          <w:rFonts w:ascii="Goudy Old Style" w:hAnsi="Goudy Old Style"/>
-        </w:rPr>
-      </w:pPr>
-      <w:r>
-        <w:rPr>
-          <w:rFonts w:ascii="Goudy Old Style" w:hAnsi="Goudy Old Style"/>
+          <w:rFonts w:ascii="Courier New" w:hAnsi="Courier New" w:cs="Courier New"/>
+          <w:lang w:val="en-GB"/>
+        </w:rPr>
+      </w:pPr>
+      <w:r>
+        <w:rPr>
+          <w:rFonts w:ascii="Courier New" w:hAnsi="Courier New" w:cs="Courier New"/>
+          <w:lang w:val="en-GB"/>
         </w:rPr>
         <w:t>ALU</w:t>
       </w:r>
@@ -207,12 +310,14 @@
           <w:numId w:val="2"/>
         </w:numPr>
         <w:rPr>
-          <w:rFonts w:ascii="Goudy Old Style" w:hAnsi="Goudy Old Style"/>
-        </w:rPr>
-      </w:pPr>
-      <w:r>
-        <w:rPr>
-          <w:rFonts w:ascii="Goudy Old Style" w:hAnsi="Goudy Old Style"/>
+          <w:rFonts w:ascii="Courier New" w:hAnsi="Courier New" w:cs="Courier New"/>
+          <w:lang w:val="en-GB"/>
+        </w:rPr>
+      </w:pPr>
+      <w:r>
+        <w:rPr>
+          <w:rFonts w:ascii="Courier New" w:hAnsi="Courier New" w:cs="Courier New"/>
+          <w:lang w:val="en-GB"/>
         </w:rPr>
         <w:t>PC Register</w:t>
       </w:r>
@@ -225,12 +330,14 @@
           <w:numId w:val="2"/>
         </w:numPr>
         <w:rPr>
-          <w:rFonts w:ascii="Goudy Old Style" w:hAnsi="Goudy Old Style"/>
-        </w:rPr>
-      </w:pPr>
-      <w:r>
-        <w:rPr>
-          <w:rFonts w:ascii="Goudy Old Style" w:hAnsi="Goudy Old Style"/>
+          <w:rFonts w:ascii="Courier New" w:hAnsi="Courier New" w:cs="Courier New"/>
+          <w:lang w:val="en-GB"/>
+        </w:rPr>
+      </w:pPr>
+      <w:r>
+        <w:rPr>
+          <w:rFonts w:ascii="Courier New" w:hAnsi="Courier New" w:cs="Courier New"/>
+          <w:lang w:val="en-GB"/>
         </w:rPr>
         <w:t>Register File</w:t>
       </w:r>
@@ -243,20 +350,23 @@
           <w:numId w:val="2"/>
         </w:numPr>
         <w:rPr>
-          <w:rFonts w:ascii="Goudy Old Style" w:hAnsi="Goudy Old Style"/>
+          <w:rFonts w:ascii="Courier New" w:hAnsi="Courier New" w:cs="Courier New"/>
+          <w:lang w:val="en-GB"/>
         </w:rPr>
       </w:pPr>
       <w:proofErr w:type="spellStart"/>
       <w:r>
         <w:rPr>
-          <w:rFonts w:ascii="Goudy Old Style" w:hAnsi="Goudy Old Style"/>
+          <w:rFonts w:ascii="Courier New" w:hAnsi="Courier New" w:cs="Courier New"/>
+          <w:lang w:val="en-GB"/>
         </w:rPr>
         <w:t>IorD</w:t>
       </w:r>
       <w:proofErr w:type="spellEnd"/>
       <w:r>
         <w:rPr>
-          <w:rFonts w:ascii="Goudy Old Style" w:hAnsi="Goudy Old Style"/>
+          <w:rFonts w:ascii="Courier New" w:hAnsi="Courier New" w:cs="Courier New"/>
+          <w:lang w:val="en-GB"/>
         </w:rPr>
         <w:t xml:space="preserve"> mux</w:t>
       </w:r>
@@ -269,12 +379,14 @@
           <w:numId w:val="2"/>
         </w:numPr>
         <w:rPr>
-          <w:rFonts w:ascii="Goudy Old Style" w:hAnsi="Goudy Old Style"/>
-        </w:rPr>
-      </w:pPr>
-      <w:r>
-        <w:rPr>
-          <w:rFonts w:ascii="Goudy Old Style" w:hAnsi="Goudy Old Style"/>
+          <w:rFonts w:ascii="Courier New" w:hAnsi="Courier New" w:cs="Courier New"/>
+          <w:lang w:val="en-GB"/>
+        </w:rPr>
+      </w:pPr>
+      <w:r>
+        <w:rPr>
+          <w:rFonts w:ascii="Courier New" w:hAnsi="Courier New" w:cs="Courier New"/>
+          <w:lang w:val="en-GB"/>
         </w:rPr>
         <w:t>IR register</w:t>
       </w:r>
@@ -287,12 +399,14 @@
           <w:numId w:val="2"/>
         </w:numPr>
         <w:rPr>
-          <w:rFonts w:ascii="Goudy Old Style" w:hAnsi="Goudy Old Style"/>
-        </w:rPr>
-      </w:pPr>
-      <w:r>
-        <w:rPr>
-          <w:rFonts w:ascii="Goudy Old Style" w:hAnsi="Goudy Old Style"/>
+          <w:rFonts w:ascii="Courier New" w:hAnsi="Courier New" w:cs="Courier New"/>
+          <w:lang w:val="en-GB"/>
+        </w:rPr>
+      </w:pPr>
+      <w:r>
+        <w:rPr>
+          <w:rFonts w:ascii="Courier New" w:hAnsi="Courier New" w:cs="Courier New"/>
+          <w:lang w:val="en-GB"/>
         </w:rPr>
         <w:t>MDR register</w:t>
       </w:r>
@@ -305,20 +419,23 @@
           <w:numId w:val="2"/>
         </w:numPr>
         <w:rPr>
-          <w:rFonts w:ascii="Goudy Old Style" w:hAnsi="Goudy Old Style"/>
+          <w:rFonts w:ascii="Courier New" w:hAnsi="Courier New" w:cs="Courier New"/>
+          <w:lang w:val="en-GB"/>
         </w:rPr>
       </w:pPr>
       <w:proofErr w:type="spellStart"/>
       <w:r>
         <w:rPr>
-          <w:rFonts w:ascii="Goudy Old Style" w:hAnsi="Goudy Old Style"/>
+          <w:rFonts w:ascii="Courier New" w:hAnsi="Courier New" w:cs="Courier New"/>
+          <w:lang w:val="en-GB"/>
         </w:rPr>
         <w:t>RegDst</w:t>
       </w:r>
       <w:proofErr w:type="spellEnd"/>
       <w:r>
         <w:rPr>
-          <w:rFonts w:ascii="Goudy Old Style" w:hAnsi="Goudy Old Style"/>
+          <w:rFonts w:ascii="Courier New" w:hAnsi="Courier New" w:cs="Courier New"/>
+          <w:lang w:val="en-GB"/>
         </w:rPr>
         <w:t xml:space="preserve"> mux</w:t>
       </w:r>
@@ -331,20 +448,23 @@
           <w:numId w:val="2"/>
         </w:numPr>
         <w:rPr>
-          <w:rFonts w:ascii="Goudy Old Style" w:hAnsi="Goudy Old Style"/>
+          <w:rFonts w:ascii="Courier New" w:hAnsi="Courier New" w:cs="Courier New"/>
+          <w:lang w:val="en-GB"/>
         </w:rPr>
       </w:pPr>
       <w:proofErr w:type="spellStart"/>
       <w:r>
         <w:rPr>
-          <w:rFonts w:ascii="Goudy Old Style" w:hAnsi="Goudy Old Style"/>
+          <w:rFonts w:ascii="Courier New" w:hAnsi="Courier New" w:cs="Courier New"/>
+          <w:lang w:val="en-GB"/>
         </w:rPr>
         <w:t>MemtoReg</w:t>
       </w:r>
       <w:proofErr w:type="spellEnd"/>
       <w:r>
         <w:rPr>
-          <w:rFonts w:ascii="Goudy Old Style" w:hAnsi="Goudy Old Style"/>
+          <w:rFonts w:ascii="Courier New" w:hAnsi="Courier New" w:cs="Courier New"/>
+          <w:lang w:val="en-GB"/>
         </w:rPr>
         <w:t xml:space="preserve"> mux</w:t>
       </w:r>
@@ -357,12 +477,14 @@
           <w:numId w:val="2"/>
         </w:numPr>
         <w:rPr>
-          <w:rFonts w:ascii="Goudy Old Style" w:hAnsi="Goudy Old Style"/>
-        </w:rPr>
-      </w:pPr>
-      <w:r>
-        <w:rPr>
-          <w:rFonts w:ascii="Goudy Old Style" w:hAnsi="Goudy Old Style"/>
+          <w:rFonts w:ascii="Courier New" w:hAnsi="Courier New" w:cs="Courier New"/>
+          <w:lang w:val="en-GB"/>
+        </w:rPr>
+      </w:pPr>
+      <w:r>
+        <w:rPr>
+          <w:rFonts w:ascii="Courier New" w:hAnsi="Courier New" w:cs="Courier New"/>
+          <w:lang w:val="en-GB"/>
         </w:rPr>
         <w:t>A register</w:t>
       </w:r>
@@ -375,12 +497,14 @@
           <w:numId w:val="2"/>
         </w:numPr>
         <w:rPr>
-          <w:rFonts w:ascii="Goudy Old Style" w:hAnsi="Goudy Old Style"/>
-        </w:rPr>
-      </w:pPr>
-      <w:r>
-        <w:rPr>
-          <w:rFonts w:ascii="Goudy Old Style" w:hAnsi="Goudy Old Style"/>
+          <w:rFonts w:ascii="Courier New" w:hAnsi="Courier New" w:cs="Courier New"/>
+          <w:lang w:val="en-GB"/>
+        </w:rPr>
+      </w:pPr>
+      <w:r>
+        <w:rPr>
+          <w:rFonts w:ascii="Courier New" w:hAnsi="Courier New" w:cs="Courier New"/>
+          <w:lang w:val="en-GB"/>
         </w:rPr>
         <w:t>B register</w:t>
       </w:r>
@@ -393,20 +517,23 @@
           <w:numId w:val="2"/>
         </w:numPr>
         <w:rPr>
-          <w:rFonts w:ascii="Goudy Old Style" w:hAnsi="Goudy Old Style"/>
+          <w:rFonts w:ascii="Courier New" w:hAnsi="Courier New" w:cs="Courier New"/>
+          <w:lang w:val="en-GB"/>
         </w:rPr>
       </w:pPr>
       <w:proofErr w:type="spellStart"/>
       <w:r>
         <w:rPr>
-          <w:rFonts w:ascii="Goudy Old Style" w:hAnsi="Goudy Old Style"/>
+          <w:rFonts w:ascii="Courier New" w:hAnsi="Courier New" w:cs="Courier New"/>
+          <w:lang w:val="en-GB"/>
         </w:rPr>
         <w:t>ALUSrcA</w:t>
       </w:r>
       <w:proofErr w:type="spellEnd"/>
       <w:r>
         <w:rPr>
-          <w:rFonts w:ascii="Goudy Old Style" w:hAnsi="Goudy Old Style"/>
+          <w:rFonts w:ascii="Courier New" w:hAnsi="Courier New" w:cs="Courier New"/>
+          <w:lang w:val="en-GB"/>
         </w:rPr>
         <w:t xml:space="preserve"> 3 to 1 mux</w:t>
       </w:r>
@@ -419,20 +546,23 @@
           <w:numId w:val="2"/>
         </w:numPr>
         <w:rPr>
-          <w:rFonts w:ascii="Goudy Old Style" w:hAnsi="Goudy Old Style"/>
+          <w:rFonts w:ascii="Courier New" w:hAnsi="Courier New" w:cs="Courier New"/>
+          <w:lang w:val="en-GB"/>
         </w:rPr>
       </w:pPr>
       <w:proofErr w:type="spellStart"/>
       <w:r>
         <w:rPr>
-          <w:rFonts w:ascii="Goudy Old Style" w:hAnsi="Goudy Old Style"/>
+          <w:rFonts w:ascii="Courier New" w:hAnsi="Courier New" w:cs="Courier New"/>
+          <w:lang w:val="en-GB"/>
         </w:rPr>
         <w:t>ALUSrcB</w:t>
       </w:r>
       <w:proofErr w:type="spellEnd"/>
       <w:r>
         <w:rPr>
-          <w:rFonts w:ascii="Goudy Old Style" w:hAnsi="Goudy Old Style"/>
+          <w:rFonts w:ascii="Courier New" w:hAnsi="Courier New" w:cs="Courier New"/>
+          <w:lang w:val="en-GB"/>
         </w:rPr>
         <w:t xml:space="preserve"> 5 to 1 mux</w:t>
       </w:r>
@@ -445,20 +575,23 @@
           <w:numId w:val="2"/>
         </w:numPr>
         <w:rPr>
-          <w:rFonts w:ascii="Goudy Old Style" w:hAnsi="Goudy Old Style"/>
+          <w:rFonts w:ascii="Courier New" w:hAnsi="Courier New" w:cs="Courier New"/>
+          <w:lang w:val="en-GB"/>
         </w:rPr>
       </w:pPr>
       <w:proofErr w:type="spellStart"/>
       <w:r>
         <w:rPr>
-          <w:rFonts w:ascii="Goudy Old Style" w:hAnsi="Goudy Old Style"/>
+          <w:rFonts w:ascii="Courier New" w:hAnsi="Courier New" w:cs="Courier New"/>
+          <w:lang w:val="en-GB"/>
         </w:rPr>
         <w:t>PCSource</w:t>
       </w:r>
       <w:proofErr w:type="spellEnd"/>
       <w:r>
         <w:rPr>
-          <w:rFonts w:ascii="Goudy Old Style" w:hAnsi="Goudy Old Style"/>
+          <w:rFonts w:ascii="Courier New" w:hAnsi="Courier New" w:cs="Courier New"/>
+          <w:lang w:val="en-GB"/>
         </w:rPr>
         <w:t xml:space="preserve"> 3 to 1 mux</w:t>
       </w:r>
@@ -471,20 +604,23 @@
           <w:numId w:val="2"/>
         </w:numPr>
         <w:rPr>
-          <w:rFonts w:ascii="Goudy Old Style" w:hAnsi="Goudy Old Style"/>
+          <w:rFonts w:ascii="Courier New" w:hAnsi="Courier New" w:cs="Courier New"/>
+          <w:lang w:val="en-GB"/>
         </w:rPr>
       </w:pPr>
       <w:proofErr w:type="spellStart"/>
       <w:r>
         <w:rPr>
-          <w:rFonts w:ascii="Goudy Old Style" w:hAnsi="Goudy Old Style"/>
+          <w:rFonts w:ascii="Courier New" w:hAnsi="Courier New" w:cs="Courier New"/>
+          <w:lang w:val="en-GB"/>
         </w:rPr>
         <w:t>ALUout</w:t>
       </w:r>
       <w:proofErr w:type="spellEnd"/>
       <w:r>
         <w:rPr>
-          <w:rFonts w:ascii="Goudy Old Style" w:hAnsi="Goudy Old Style"/>
+          <w:rFonts w:ascii="Courier New" w:hAnsi="Courier New" w:cs="Courier New"/>
+          <w:lang w:val="en-GB"/>
         </w:rPr>
         <w:t xml:space="preserve"> register</w:t>
       </w:r>
@@ -493,384 +629,967 @@
       <w:pPr>
         <w:rPr>
           <w:rFonts w:ascii="Goudy Old Style" w:hAnsi="Goudy Old Style"/>
-        </w:rPr>
-      </w:pPr>
-    </w:p>
-    <w:p>
-      <w:pPr>
-        <w:rPr>
-          <w:rFonts w:ascii="Goudy Old Style" w:hAnsi="Goudy Old Style"/>
-        </w:rPr>
-      </w:pPr>
-    </w:p>
-    <w:p>
-      <w:pPr>
+          <w:lang w:val="en-GB"/>
+        </w:rPr>
+      </w:pPr>
+    </w:p>
+    <w:p>
+      <w:pPr>
+        <w:rPr>
+          <w:rFonts w:ascii="Goudy Old Style" w:hAnsi="Goudy Old Style"/>
+          <w:lang w:val="en-GB"/>
+        </w:rPr>
+      </w:pPr>
+    </w:p>
+    <w:p>
+      <w:pPr>
+        <w:ind w:firstLine="360"/>
         <w:rPr>
           <w:rFonts w:ascii="Goudy Old Style" w:hAnsi="Goudy Old Style"/>
           <w:i/>
-        </w:rPr>
-      </w:pPr>
-      <w:r>
-        <w:rPr>
-          <w:rFonts w:ascii="Goudy Old Style" w:hAnsi="Goudy Old Style"/>
+          <w:lang w:val="en-GB"/>
+        </w:rPr>
+      </w:pPr>
+      <w:r>
+        <w:rPr>
+          <w:rFonts w:ascii="Goudy Old Style" w:hAnsi="Goudy Old Style"/>
+          <w:lang w:val="en-GB"/>
         </w:rPr>
         <w:t>The Cont</w:t>
       </w:r>
       <w:r>
         <w:rPr>
           <w:rFonts w:ascii="Goudy Old Style" w:hAnsi="Goudy Old Style"/>
-        </w:rPr>
-        <w:t xml:space="preserve">rol </w:t>
-      </w:r>
-      <w:r>
-        <w:rPr>
-          <w:rFonts w:ascii="Goudy Old Style" w:hAnsi="Goudy Old Style"/>
-        </w:rPr>
-        <w:t xml:space="preserve">FSM module is tested by creating a testbench that resets the FSM and runs it for about 100 clock cycles. The waveform of the enable </w:t>
-      </w:r>
-      <w:proofErr w:type="gramStart"/>
-      <w:r>
-        <w:rPr>
-          <w:rFonts w:ascii="Goudy Old Style" w:hAnsi="Goudy Old Style"/>
-        </w:rPr>
-        <w:t>pins</w:t>
-      </w:r>
-      <w:r>
-        <w:rPr>
-          <w:rFonts w:ascii="Goudy Old Style" w:hAnsi="Goudy Old Style"/>
-        </w:rPr>
-        <w:t>(</w:t>
-      </w:r>
-      <w:proofErr w:type="spellStart"/>
-      <w:proofErr w:type="gramEnd"/>
-      <w:r>
-        <w:rPr>
-          <w:rFonts w:ascii="Goudy Old Style" w:hAnsi="Goudy Old Style"/>
-          <w:i/>
-        </w:rPr>
-        <w:t>IRWrite</w:t>
-      </w:r>
-      <w:proofErr w:type="spellEnd"/>
-      <w:r>
-        <w:rPr>
-          <w:rFonts w:ascii="Goudy Old Style" w:hAnsi="Goudy Old Style"/>
-          <w:i/>
-        </w:rPr>
-        <w:t xml:space="preserve">, </w:t>
-      </w:r>
-      <w:proofErr w:type="spellStart"/>
-      <w:r>
-        <w:rPr>
-          <w:rFonts w:ascii="Goudy Old Style" w:hAnsi="Goudy Old Style"/>
-          <w:i/>
-        </w:rPr>
-        <w:t>MemWrite</w:t>
-      </w:r>
-      <w:proofErr w:type="spellEnd"/>
-      <w:r>
-        <w:rPr>
-          <w:rFonts w:ascii="Goudy Old Style" w:hAnsi="Goudy Old Style"/>
-          <w:i/>
-        </w:rPr>
-        <w:t xml:space="preserve"> </w:t>
-      </w:r>
-      <w:proofErr w:type="spellStart"/>
-      <w:r>
-        <w:rPr>
-          <w:rFonts w:ascii="Goudy Old Style" w:hAnsi="Goudy Old Style"/>
-          <w:i/>
-        </w:rPr>
-        <w:t>RegWrite</w:t>
-      </w:r>
-      <w:proofErr w:type="spellEnd"/>
-      <w:r>
-        <w:rPr>
-          <w:rFonts w:ascii="Goudy Old Style" w:hAnsi="Goudy Old Style"/>
-          <w:i/>
-        </w:rPr>
-        <w:t xml:space="preserve">, </w:t>
-      </w:r>
-      <w:proofErr w:type="spellStart"/>
-      <w:r>
-        <w:rPr>
-          <w:rFonts w:ascii="Goudy Old Style" w:hAnsi="Goudy Old Style"/>
-          <w:i/>
-        </w:rPr>
-        <w:t>PCWriteCon</w:t>
-      </w:r>
-      <w:r>
-        <w:rPr>
-          <w:rFonts w:ascii="Goudy Old Style" w:hAnsi="Goudy Old Style"/>
-          <w:i/>
-        </w:rPr>
-        <w:t>d</w:t>
-      </w:r>
-      <w:proofErr w:type="spellEnd"/>
-      <w:r>
-        <w:rPr>
-          <w:rFonts w:ascii="Goudy Old Style" w:hAnsi="Goudy Old Style"/>
-        </w:rPr>
-        <w:t>)</w:t>
-      </w:r>
-      <w:r>
-        <w:rPr>
-          <w:rFonts w:ascii="Goudy Old Style" w:hAnsi="Goudy Old Style"/>
-        </w:rPr>
-        <w:t xml:space="preserve"> and select pins</w:t>
-      </w:r>
-      <w:r>
-        <w:rPr>
-          <w:rFonts w:ascii="Goudy Old Style" w:hAnsi="Goudy Old Style"/>
-        </w:rPr>
-        <w:t>(</w:t>
-      </w:r>
-      <w:proofErr w:type="spellStart"/>
-      <w:r>
-        <w:rPr>
-          <w:rFonts w:ascii="Goudy Old Style" w:hAnsi="Goudy Old Style"/>
-          <w:i/>
-        </w:rPr>
-        <w:t>IorD</w:t>
-      </w:r>
-      <w:proofErr w:type="spellEnd"/>
-      <w:r>
-        <w:rPr>
-          <w:rFonts w:ascii="Goudy Old Style" w:hAnsi="Goudy Old Style"/>
-          <w:i/>
-        </w:rPr>
-        <w:t xml:space="preserve">, </w:t>
-      </w:r>
-      <w:proofErr w:type="spellStart"/>
-      <w:r>
-        <w:rPr>
-          <w:rFonts w:ascii="Goudy Old Style" w:hAnsi="Goudy Old Style"/>
-          <w:i/>
-        </w:rPr>
-        <w:t>ALUSrcA</w:t>
-      </w:r>
-      <w:proofErr w:type="spellEnd"/>
-      <w:r>
-        <w:rPr>
-          <w:rFonts w:ascii="Goudy Old Style" w:hAnsi="Goudy Old Style"/>
-          <w:i/>
-        </w:rPr>
-        <w:t xml:space="preserve">, </w:t>
-      </w:r>
-      <w:proofErr w:type="spellStart"/>
-      <w:r>
-        <w:rPr>
-          <w:rFonts w:ascii="Goudy Old Style" w:hAnsi="Goudy Old Style"/>
-          <w:i/>
-        </w:rPr>
-        <w:t>ALUSrcB</w:t>
-      </w:r>
-      <w:proofErr w:type="spellEnd"/>
-      <w:r>
-        <w:rPr>
-          <w:rFonts w:ascii="Goudy Old Style" w:hAnsi="Goudy Old Style"/>
-          <w:i/>
-        </w:rPr>
-        <w:t xml:space="preserve">, </w:t>
-      </w:r>
-      <w:proofErr w:type="spellStart"/>
-      <w:r>
-        <w:rPr>
-          <w:rFonts w:ascii="Goudy Old Style" w:hAnsi="Goudy Old Style"/>
-          <w:i/>
-        </w:rPr>
-        <w:t>ALUOp</w:t>
-      </w:r>
-      <w:proofErr w:type="spellEnd"/>
-      <w:r>
-        <w:rPr>
-          <w:rFonts w:ascii="Goudy Old Style" w:hAnsi="Goudy Old Style"/>
-          <w:i/>
-        </w:rPr>
-        <w:t xml:space="preserve">, </w:t>
-      </w:r>
-      <w:proofErr w:type="spellStart"/>
-      <w:r>
-        <w:rPr>
-          <w:rFonts w:ascii="Goudy Old Style" w:hAnsi="Goudy Old Style"/>
-          <w:i/>
-        </w:rPr>
-        <w:t>PCSource</w:t>
-      </w:r>
-      <w:proofErr w:type="spellEnd"/>
-      <w:r>
-        <w:rPr>
-          <w:rFonts w:ascii="Goudy Old Style" w:hAnsi="Goudy Old Style"/>
-          <w:i/>
-        </w:rPr>
-        <w:t xml:space="preserve">, </w:t>
-      </w:r>
-      <w:proofErr w:type="spellStart"/>
-      <w:r>
-        <w:rPr>
-          <w:rFonts w:ascii="Goudy Old Style" w:hAnsi="Goudy Old Style"/>
-          <w:i/>
-        </w:rPr>
-        <w:t>RegDst</w:t>
-      </w:r>
-      <w:proofErr w:type="spellEnd"/>
-      <w:r>
-        <w:rPr>
-          <w:rFonts w:ascii="Goudy Old Style" w:hAnsi="Goudy Old Style"/>
-          <w:i/>
-        </w:rPr>
-        <w:t>,</w:t>
-      </w:r>
-    </w:p>
-    <w:p>
-      <w:pPr>
-        <w:rPr>
-          <w:rFonts w:ascii="Goudy Old Style" w:hAnsi="Goudy Old Style"/>
-        </w:rPr>
-      </w:pPr>
-      <w:proofErr w:type="spellStart"/>
-      <w:r>
-        <w:rPr>
-          <w:rFonts w:ascii="Goudy Old Style" w:hAnsi="Goudy Old Style"/>
-          <w:i/>
-        </w:rPr>
-        <w:t>MemtoReg</w:t>
-      </w:r>
-      <w:proofErr w:type="spellEnd"/>
-      <w:r>
-        <w:rPr>
-          <w:rFonts w:ascii="Goudy Old Style" w:hAnsi="Goudy Old Style"/>
-        </w:rPr>
-        <w:t>)</w:t>
-      </w:r>
-      <w:r>
-        <w:rPr>
-          <w:rFonts w:ascii="Goudy Old Style" w:hAnsi="Goudy Old Style"/>
-        </w:rPr>
-        <w:t xml:space="preserve"> are then observed</w:t>
-      </w:r>
-      <w:r>
-        <w:rPr>
-          <w:rFonts w:ascii="Goudy Old Style" w:hAnsi="Goudy Old Style"/>
-        </w:rPr>
-        <w:t xml:space="preserve"> in </w:t>
-      </w:r>
-      <w:proofErr w:type="spellStart"/>
-      <w:r>
-        <w:rPr>
-          <w:rFonts w:ascii="Goudy Old Style" w:hAnsi="Goudy Old Style"/>
-        </w:rPr>
-        <w:t>each</w:t>
-      </w:r>
-      <w:proofErr w:type="spellEnd"/>
-      <w:r>
-        <w:rPr>
-          <w:rFonts w:ascii="Goudy Old Style" w:hAnsi="Goudy Old Style"/>
-        </w:rPr>
-        <w:t xml:space="preserve"> state</w:t>
-      </w:r>
-      <w:r>
-        <w:rPr>
-          <w:rFonts w:ascii="Goudy Old Style" w:hAnsi="Goudy Old Style"/>
-        </w:rPr>
-        <w:t xml:space="preserve"> and checked </w:t>
-      </w:r>
-      <w:r>
-        <w:rPr>
-          <w:rFonts w:ascii="Goudy Old Style" w:hAnsi="Goudy Old Style"/>
-        </w:rPr>
-        <w:t>for consistency with the MIPs R type FSM diagram.</w:t>
-      </w:r>
-    </w:p>
-    <w:p>
-      <w:pPr>
-        <w:rPr>
-          <w:rFonts w:ascii="Goudy Old Style" w:hAnsi="Goudy Old Style"/>
-        </w:rPr>
-      </w:pPr>
-      <w:r>
-        <w:rPr>
-          <w:rFonts w:ascii="Goudy Old Style" w:hAnsi="Goudy Old Style"/>
-        </w:rPr>
-        <w:t xml:space="preserve">In order to test for </w:t>
-      </w:r>
-      <w:r>
-        <w:rPr>
-          <w:rFonts w:ascii="Goudy Old Style" w:hAnsi="Goudy Old Style"/>
-        </w:rPr>
-        <w:t xml:space="preserve">functionality of the entire </w:t>
-      </w:r>
-      <w:proofErr w:type="spellStart"/>
-      <w:r>
-        <w:rPr>
-          <w:rFonts w:ascii="Goudy Old Style" w:hAnsi="Goudy Old Style"/>
-        </w:rPr>
-        <w:t>datapath</w:t>
-      </w:r>
-      <w:proofErr w:type="spellEnd"/>
-      <w:r>
-        <w:rPr>
-          <w:rFonts w:ascii="Goudy Old Style" w:hAnsi="Goudy Old Style"/>
-        </w:rPr>
-        <w:t xml:space="preserve"> we convert the following </w:t>
-      </w:r>
-      <w:r>
-        <w:rPr>
-          <w:rFonts w:ascii="Goudy Old Style" w:hAnsi="Goudy Old Style"/>
-        </w:rPr>
-        <w:t>assembly</w:t>
-      </w:r>
-      <w:r>
-        <w:rPr>
-          <w:rFonts w:ascii="Goudy Old Style" w:hAnsi="Goudy Old Style"/>
-        </w:rPr>
-        <w:t xml:space="preserve"> code to machine code an</w:t>
-      </w:r>
-      <w:r>
-        <w:rPr>
-          <w:rFonts w:ascii="Goudy Old Style" w:hAnsi="Goudy Old Style"/>
-        </w:rPr>
-        <w:t>d load it into the instruction memory:</w:t>
-      </w:r>
-    </w:p>
-    <w:p>
-      <w:pPr>
-        <w:rPr>
-          <w:rFonts w:ascii="Goudy Old Style" w:hAnsi="Goudy Old Style"/>
-        </w:rPr>
-      </w:pPr>
-    </w:p>
-    <w:p>
-      <w:pPr>
-        <w:rPr>
-          <w:rFonts w:ascii="Goudy Old Style" w:hAnsi="Goudy Old Style"/>
-        </w:rPr>
-      </w:pPr>
-      <w:r>
-        <w:rPr>
-          <w:rFonts w:ascii="Goudy Old Style" w:hAnsi="Goudy Old Style"/>
-        </w:rPr>
-        <w:t xml:space="preserve">We then view the waveform of the </w:t>
-      </w:r>
-      <w:r>
-        <w:rPr>
-          <w:rFonts w:ascii="Goudy Old Style" w:hAnsi="Goudy Old Style"/>
-        </w:rPr>
-        <w:t>32 registers in the Register File and check whether they hold store the following values:</w:t>
-      </w:r>
-    </w:p>
-    <w:p>
-      <w:pPr>
-        <w:rPr>
-          <w:rFonts w:ascii="Goudy Old Style" w:hAnsi="Goudy Old Style"/>
-        </w:rPr>
-      </w:pPr>
+          <w:lang w:val="en-GB"/>
+        </w:rPr>
+        <w:t>rol</w:t>
+      </w:r>
       <w:bookmarkStart w:id="0" w:name="_GoBack"/>
       <w:bookmarkEnd w:id="0"/>
-    </w:p>
-    <w:p>
-      <w:pPr>
-        <w:rPr>
-          <w:rFonts w:ascii="Goudy Old Style" w:hAnsi="Goudy Old Style"/>
+      <w:r>
+        <w:rPr>
+          <w:rFonts w:ascii="Goudy Old Style" w:hAnsi="Goudy Old Style"/>
+          <w:lang w:val="en-GB"/>
+        </w:rPr>
+        <w:t xml:space="preserve"> </w:t>
+      </w:r>
+      <w:r>
+        <w:rPr>
+          <w:rFonts w:ascii="Goudy Old Style" w:hAnsi="Goudy Old Style"/>
+          <w:lang w:val="en-GB"/>
+        </w:rPr>
+        <w:t>FSM module is tested by creating a testbench that resets the FSM and runs it for about 100 clock cycles. The waveform of the enable pins</w:t>
+      </w:r>
+      <w:r>
+        <w:rPr>
+          <w:rFonts w:ascii="Goudy Old Style" w:hAnsi="Goudy Old Style"/>
+          <w:lang w:val="en-GB"/>
+        </w:rPr>
+        <w:t xml:space="preserve"> </w:t>
+      </w:r>
+      <w:r>
+        <w:rPr>
+          <w:rFonts w:ascii="Goudy Old Style" w:hAnsi="Goudy Old Style"/>
+          <w:lang w:val="en-GB"/>
+        </w:rPr>
+        <w:t>(</w:t>
+      </w:r>
+      <w:proofErr w:type="spellStart"/>
+      <w:r>
+        <w:rPr>
+          <w:rFonts w:ascii="Goudy Old Style" w:hAnsi="Goudy Old Style"/>
+          <w:i/>
+          <w:lang w:val="en-GB"/>
+        </w:rPr>
+        <w:t>IRWrite</w:t>
+      </w:r>
+      <w:proofErr w:type="spellEnd"/>
+      <w:r>
+        <w:rPr>
+          <w:rFonts w:ascii="Goudy Old Style" w:hAnsi="Goudy Old Style"/>
+          <w:i/>
+          <w:lang w:val="en-GB"/>
+        </w:rPr>
+        <w:t xml:space="preserve">, </w:t>
+      </w:r>
+      <w:proofErr w:type="spellStart"/>
+      <w:r>
+        <w:rPr>
+          <w:rFonts w:ascii="Goudy Old Style" w:hAnsi="Goudy Old Style"/>
+          <w:i/>
+          <w:lang w:val="en-GB"/>
+        </w:rPr>
+        <w:t>MemWrite</w:t>
+      </w:r>
+      <w:proofErr w:type="spellEnd"/>
+      <w:r>
+        <w:rPr>
+          <w:rFonts w:ascii="Goudy Old Style" w:hAnsi="Goudy Old Style"/>
+          <w:i/>
+          <w:lang w:val="en-GB"/>
+        </w:rPr>
+        <w:t xml:space="preserve"> </w:t>
+      </w:r>
+      <w:proofErr w:type="spellStart"/>
+      <w:r>
+        <w:rPr>
+          <w:rFonts w:ascii="Goudy Old Style" w:hAnsi="Goudy Old Style"/>
+          <w:i/>
+          <w:lang w:val="en-GB"/>
+        </w:rPr>
+        <w:t>RegWrite</w:t>
+      </w:r>
+      <w:proofErr w:type="spellEnd"/>
+      <w:r>
+        <w:rPr>
+          <w:rFonts w:ascii="Goudy Old Style" w:hAnsi="Goudy Old Style"/>
+          <w:i/>
+          <w:lang w:val="en-GB"/>
+        </w:rPr>
+        <w:t xml:space="preserve">, </w:t>
+      </w:r>
+      <w:proofErr w:type="spellStart"/>
+      <w:r>
+        <w:rPr>
+          <w:rFonts w:ascii="Goudy Old Style" w:hAnsi="Goudy Old Style"/>
+          <w:i/>
+          <w:lang w:val="en-GB"/>
+        </w:rPr>
+        <w:t>PCWriteCond</w:t>
+      </w:r>
+      <w:proofErr w:type="spellEnd"/>
+      <w:r>
+        <w:rPr>
+          <w:rFonts w:ascii="Goudy Old Style" w:hAnsi="Goudy Old Style"/>
+          <w:lang w:val="en-GB"/>
+        </w:rPr>
+        <w:t>) and select pins</w:t>
+      </w:r>
+      <w:r>
+        <w:rPr>
+          <w:rFonts w:ascii="Goudy Old Style" w:hAnsi="Goudy Old Style"/>
+          <w:lang w:val="en-GB"/>
+        </w:rPr>
+        <w:t xml:space="preserve"> </w:t>
+      </w:r>
+      <w:r>
+        <w:rPr>
+          <w:rFonts w:ascii="Goudy Old Style" w:hAnsi="Goudy Old Style"/>
+          <w:lang w:val="en-GB"/>
+        </w:rPr>
+        <w:t>(</w:t>
+      </w:r>
+      <w:proofErr w:type="spellStart"/>
+      <w:r>
+        <w:rPr>
+          <w:rFonts w:ascii="Goudy Old Style" w:hAnsi="Goudy Old Style"/>
+          <w:i/>
+          <w:lang w:val="en-GB"/>
+        </w:rPr>
+        <w:t>IorD</w:t>
+      </w:r>
+      <w:proofErr w:type="spellEnd"/>
+      <w:r>
+        <w:rPr>
+          <w:rFonts w:ascii="Goudy Old Style" w:hAnsi="Goudy Old Style"/>
+          <w:i/>
+          <w:lang w:val="en-GB"/>
+        </w:rPr>
+        <w:t xml:space="preserve">, </w:t>
+      </w:r>
+      <w:proofErr w:type="spellStart"/>
+      <w:r>
+        <w:rPr>
+          <w:rFonts w:ascii="Goudy Old Style" w:hAnsi="Goudy Old Style"/>
+          <w:i/>
+          <w:lang w:val="en-GB"/>
+        </w:rPr>
+        <w:t>ALUSrcA</w:t>
+      </w:r>
+      <w:proofErr w:type="spellEnd"/>
+      <w:r>
+        <w:rPr>
+          <w:rFonts w:ascii="Goudy Old Style" w:hAnsi="Goudy Old Style"/>
+          <w:i/>
+          <w:lang w:val="en-GB"/>
+        </w:rPr>
+        <w:t xml:space="preserve">, </w:t>
+      </w:r>
+      <w:proofErr w:type="spellStart"/>
+      <w:r>
+        <w:rPr>
+          <w:rFonts w:ascii="Goudy Old Style" w:hAnsi="Goudy Old Style"/>
+          <w:i/>
+          <w:lang w:val="en-GB"/>
+        </w:rPr>
+        <w:t>ALUSrcB</w:t>
+      </w:r>
+      <w:proofErr w:type="spellEnd"/>
+      <w:r>
+        <w:rPr>
+          <w:rFonts w:ascii="Goudy Old Style" w:hAnsi="Goudy Old Style"/>
+          <w:i/>
+          <w:lang w:val="en-GB"/>
+        </w:rPr>
+        <w:t xml:space="preserve">, </w:t>
+      </w:r>
+      <w:proofErr w:type="spellStart"/>
+      <w:r>
+        <w:rPr>
+          <w:rFonts w:ascii="Goudy Old Style" w:hAnsi="Goudy Old Style"/>
+          <w:i/>
+          <w:lang w:val="en-GB"/>
+        </w:rPr>
+        <w:t>ALUOp</w:t>
+      </w:r>
+      <w:proofErr w:type="spellEnd"/>
+      <w:r>
+        <w:rPr>
+          <w:rFonts w:ascii="Goudy Old Style" w:hAnsi="Goudy Old Style"/>
+          <w:i/>
+          <w:lang w:val="en-GB"/>
+        </w:rPr>
+        <w:t xml:space="preserve">, </w:t>
+      </w:r>
+      <w:proofErr w:type="spellStart"/>
+      <w:r>
+        <w:rPr>
+          <w:rFonts w:ascii="Goudy Old Style" w:hAnsi="Goudy Old Style"/>
+          <w:i/>
+          <w:lang w:val="en-GB"/>
+        </w:rPr>
+        <w:t>PCSource</w:t>
+      </w:r>
+      <w:proofErr w:type="spellEnd"/>
+      <w:r>
+        <w:rPr>
+          <w:rFonts w:ascii="Goudy Old Style" w:hAnsi="Goudy Old Style"/>
+          <w:i/>
+          <w:lang w:val="en-GB"/>
+        </w:rPr>
+        <w:t xml:space="preserve">, </w:t>
+      </w:r>
+      <w:proofErr w:type="spellStart"/>
+      <w:r>
+        <w:rPr>
+          <w:rFonts w:ascii="Goudy Old Style" w:hAnsi="Goudy Old Style"/>
+          <w:i/>
+          <w:lang w:val="en-GB"/>
+        </w:rPr>
+        <w:t>RegDst</w:t>
+      </w:r>
+      <w:proofErr w:type="spellEnd"/>
+      <w:r>
+        <w:rPr>
+          <w:rFonts w:ascii="Goudy Old Style" w:hAnsi="Goudy Old Style"/>
+          <w:i/>
+          <w:lang w:val="en-GB"/>
+        </w:rPr>
+        <w:t>,</w:t>
+      </w:r>
+    </w:p>
+    <w:p>
+      <w:pPr>
+        <w:rPr>
+          <w:rFonts w:ascii="Goudy Old Style" w:hAnsi="Goudy Old Style"/>
+          <w:lang w:val="en-GB"/>
+        </w:rPr>
+      </w:pPr>
+      <w:proofErr w:type="spellStart"/>
+      <w:r>
+        <w:rPr>
+          <w:rFonts w:ascii="Goudy Old Style" w:hAnsi="Goudy Old Style"/>
+          <w:i/>
+          <w:lang w:val="en-GB"/>
+        </w:rPr>
+        <w:t>MemtoReg</w:t>
+      </w:r>
+      <w:proofErr w:type="spellEnd"/>
+      <w:r>
+        <w:rPr>
+          <w:rFonts w:ascii="Goudy Old Style" w:hAnsi="Goudy Old Style"/>
+          <w:lang w:val="en-GB"/>
+        </w:rPr>
+        <w:t>) are then observed</w:t>
+      </w:r>
+      <w:r>
+        <w:rPr>
+          <w:rFonts w:ascii="Goudy Old Style" w:hAnsi="Goudy Old Style"/>
+          <w:lang w:val="en-GB"/>
+        </w:rPr>
+        <w:t xml:space="preserve"> in each state</w:t>
+      </w:r>
+      <w:r>
+        <w:rPr>
+          <w:rFonts w:ascii="Goudy Old Style" w:hAnsi="Goudy Old Style"/>
+          <w:lang w:val="en-GB"/>
+        </w:rPr>
+        <w:t xml:space="preserve"> and checked </w:t>
+      </w:r>
+      <w:r>
+        <w:rPr>
+          <w:rFonts w:ascii="Goudy Old Style" w:hAnsi="Goudy Old Style"/>
+          <w:lang w:val="en-GB"/>
+        </w:rPr>
+        <w:t>for consistency with the MIP</w:t>
+      </w:r>
+      <w:r>
+        <w:rPr>
+          <w:rFonts w:ascii="Goudy Old Style" w:hAnsi="Goudy Old Style"/>
+          <w:lang w:val="en-GB"/>
+        </w:rPr>
+        <w:t>S</w:t>
+      </w:r>
+      <w:r>
+        <w:rPr>
+          <w:rFonts w:ascii="Goudy Old Style" w:hAnsi="Goudy Old Style"/>
+          <w:lang w:val="en-GB"/>
+        </w:rPr>
+        <w:t xml:space="preserve"> R</w:t>
+      </w:r>
+      <w:r>
+        <w:rPr>
+          <w:rFonts w:ascii="Goudy Old Style" w:hAnsi="Goudy Old Style"/>
+          <w:lang w:val="en-GB"/>
+        </w:rPr>
+        <w:t>-T</w:t>
+      </w:r>
+      <w:r>
+        <w:rPr>
+          <w:rFonts w:ascii="Goudy Old Style" w:hAnsi="Goudy Old Style"/>
+          <w:lang w:val="en-GB"/>
+        </w:rPr>
+        <w:t>ype FSM diagram.</w:t>
+      </w:r>
+    </w:p>
+    <w:p>
+      <w:pPr>
+        <w:rPr>
+          <w:rFonts w:ascii="Goudy Old Style" w:hAnsi="Goudy Old Style"/>
+          <w:lang w:val="en-GB"/>
+        </w:rPr>
+      </w:pPr>
+    </w:p>
+    <w:p>
+      <w:pPr>
+        <w:ind w:firstLine="720"/>
+        <w:rPr>
+          <w:rFonts w:ascii="Courier New" w:hAnsi="Courier New" w:cs="Courier New"/>
+          <w:lang w:val="en-GB"/>
+        </w:rPr>
+      </w:pPr>
+      <w:r>
+        <w:rPr>
+          <w:rFonts w:ascii="Goudy Old Style" w:hAnsi="Goudy Old Style"/>
+          <w:lang w:val="en-GB"/>
+        </w:rPr>
+        <w:t xml:space="preserve">In order to test for </w:t>
+      </w:r>
+      <w:r>
+        <w:rPr>
+          <w:rFonts w:ascii="Goudy Old Style" w:hAnsi="Goudy Old Style"/>
+          <w:lang w:val="en-GB"/>
+        </w:rPr>
+        <w:t>functionality of the entire data</w:t>
+      </w:r>
+      <w:r>
+        <w:rPr>
+          <w:rFonts w:ascii="Goudy Old Style" w:hAnsi="Goudy Old Style"/>
+          <w:lang w:val="en-GB"/>
+        </w:rPr>
+        <w:t xml:space="preserve"> </w:t>
+      </w:r>
+      <w:r>
+        <w:rPr>
+          <w:rFonts w:ascii="Goudy Old Style" w:hAnsi="Goudy Old Style"/>
+          <w:lang w:val="en-GB"/>
+        </w:rPr>
+        <w:t>path</w:t>
+      </w:r>
+      <w:r>
+        <w:rPr>
+          <w:rFonts w:ascii="Goudy Old Style" w:hAnsi="Goudy Old Style"/>
+          <w:lang w:val="en-GB"/>
+        </w:rPr>
+        <w:t xml:space="preserve"> we convert </w:t>
+      </w:r>
+      <w:r>
+        <w:rPr>
+          <w:rFonts w:ascii="Goudy Old Style" w:hAnsi="Goudy Old Style"/>
+          <w:lang w:val="en-GB"/>
+        </w:rPr>
+        <w:t>assembly</w:t>
+      </w:r>
+      <w:r>
+        <w:rPr>
+          <w:rFonts w:ascii="Goudy Old Style" w:hAnsi="Goudy Old Style"/>
+          <w:lang w:val="en-GB"/>
+        </w:rPr>
+        <w:t xml:space="preserve"> code to machine code an</w:t>
+      </w:r>
+      <w:r>
+        <w:rPr>
+          <w:rFonts w:ascii="Goudy Old Style" w:hAnsi="Goudy Old Style"/>
+          <w:lang w:val="en-GB"/>
+        </w:rPr>
+        <w:t>d load it into the instruction memory</w:t>
+      </w:r>
+      <w:r>
+        <w:rPr>
+          <w:rFonts w:ascii="Goudy Old Style" w:hAnsi="Goudy Old Style"/>
+          <w:lang w:val="en-GB"/>
+        </w:rPr>
+        <w:t xml:space="preserve">. Below is an example of how we tested </w:t>
+      </w:r>
+      <w:r>
+        <w:rPr>
+          <w:rFonts w:ascii="Courier New" w:hAnsi="Courier New" w:cs="Courier New"/>
+          <w:lang w:val="en-GB"/>
+        </w:rPr>
+        <w:t>nor</w:t>
+      </w:r>
+      <w:r>
+        <w:rPr>
+          <w:rFonts w:ascii="Goudy Old Style" w:hAnsi="Goudy Old Style"/>
+          <w:lang w:val="en-GB"/>
+        </w:rPr>
+        <w:t xml:space="preserve">, </w:t>
+      </w:r>
+      <w:proofErr w:type="spellStart"/>
+      <w:r>
+        <w:rPr>
+          <w:rFonts w:ascii="Courier New" w:hAnsi="Courier New" w:cs="Courier New"/>
+          <w:lang w:val="en-GB"/>
+        </w:rPr>
+        <w:t>srl</w:t>
+      </w:r>
+      <w:proofErr w:type="spellEnd"/>
+      <w:r>
+        <w:rPr>
+          <w:rFonts w:ascii="Goudy Old Style" w:hAnsi="Goudy Old Style"/>
+          <w:lang w:val="en-GB"/>
+        </w:rPr>
+        <w:t xml:space="preserve">, </w:t>
+      </w:r>
+      <w:proofErr w:type="spellStart"/>
+      <w:r>
+        <w:rPr>
+          <w:rFonts w:ascii="Courier New" w:hAnsi="Courier New" w:cs="Courier New"/>
+          <w:lang w:val="en-GB"/>
+        </w:rPr>
+        <w:t>slt</w:t>
+      </w:r>
+      <w:proofErr w:type="spellEnd"/>
+      <w:r>
+        <w:rPr>
+          <w:rFonts w:ascii="Goudy Old Style" w:hAnsi="Goudy Old Style"/>
+          <w:lang w:val="en-GB"/>
+        </w:rPr>
+        <w:t xml:space="preserve">, </w:t>
+      </w:r>
+      <w:r>
+        <w:rPr>
+          <w:rFonts w:ascii="Courier New" w:hAnsi="Courier New" w:cs="Courier New"/>
+          <w:lang w:val="en-GB"/>
+        </w:rPr>
+        <w:t>add</w:t>
+      </w:r>
+      <w:r>
+        <w:rPr>
+          <w:rFonts w:ascii="Goudy Old Style" w:hAnsi="Goudy Old Style"/>
+          <w:lang w:val="en-GB"/>
+        </w:rPr>
+        <w:t xml:space="preserve"> and </w:t>
+      </w:r>
+      <w:r>
+        <w:rPr>
+          <w:rFonts w:ascii="Courier New" w:hAnsi="Courier New" w:cs="Courier New"/>
+          <w:lang w:val="en-GB"/>
+        </w:rPr>
+        <w:t>sub:</w:t>
+      </w:r>
+    </w:p>
+    <w:p>
+      <w:pPr>
+        <w:ind w:firstLine="720"/>
+        <w:rPr>
+          <w:rFonts w:ascii="Courier New" w:hAnsi="Courier New" w:cs="Courier New"/>
+          <w:lang w:val="en-GB"/>
+        </w:rPr>
+      </w:pPr>
+    </w:p>
+    <w:p>
+      <w:pPr>
+        <w:ind w:firstLine="720"/>
+        <w:rPr>
+          <w:rFonts w:ascii="Courier New" w:hAnsi="Courier New" w:cs="Courier New"/>
+          <w:sz w:val="20"/>
+          <w:lang w:val="en-GB"/>
+        </w:rPr>
+      </w:pPr>
+      <w:r>
+        <w:rPr>
+          <w:rFonts w:ascii="Courier New" w:hAnsi="Courier New" w:cs="Courier New"/>
+          <w:sz w:val="20"/>
+          <w:lang w:val="en-GB"/>
+        </w:rPr>
+        <w:tab/>
+        <w:t>nor</w:t>
+      </w:r>
+      <w:r>
+        <w:rPr>
+          <w:rFonts w:ascii="Courier New" w:hAnsi="Courier New" w:cs="Courier New"/>
+          <w:sz w:val="20"/>
+          <w:lang w:val="en-GB"/>
+        </w:rPr>
+        <w:tab/>
+        <w:t>$t0, $t0, $t0</w:t>
+      </w:r>
+    </w:p>
+    <w:p>
+      <w:pPr>
+        <w:ind w:firstLine="720"/>
+        <w:rPr>
+          <w:rFonts w:ascii="Courier New" w:hAnsi="Courier New" w:cs="Courier New"/>
+          <w:sz w:val="20"/>
+          <w:lang w:val="en-GB"/>
+        </w:rPr>
+      </w:pPr>
+      <w:r>
+        <w:rPr>
+          <w:rFonts w:ascii="Courier New" w:hAnsi="Courier New" w:cs="Courier New"/>
+          <w:sz w:val="20"/>
+          <w:lang w:val="en-GB"/>
+        </w:rPr>
+        <w:tab/>
+      </w:r>
+      <w:proofErr w:type="spellStart"/>
+      <w:r>
+        <w:rPr>
+          <w:rFonts w:ascii="Courier New" w:hAnsi="Courier New" w:cs="Courier New"/>
+          <w:sz w:val="20"/>
+          <w:lang w:val="en-GB"/>
+        </w:rPr>
+        <w:t>srl</w:t>
+      </w:r>
+      <w:proofErr w:type="spellEnd"/>
+      <w:r>
+        <w:rPr>
+          <w:rFonts w:ascii="Courier New" w:hAnsi="Courier New" w:cs="Courier New"/>
+          <w:sz w:val="20"/>
+          <w:lang w:val="en-GB"/>
+        </w:rPr>
+        <w:t xml:space="preserve"> $t1, $t0, 6</w:t>
+      </w:r>
+    </w:p>
+    <w:p>
+      <w:pPr>
+        <w:ind w:firstLine="720"/>
+        <w:rPr>
+          <w:rFonts w:ascii="Courier New" w:hAnsi="Courier New" w:cs="Courier New"/>
+          <w:sz w:val="20"/>
+          <w:lang w:val="en-GB"/>
+        </w:rPr>
+      </w:pPr>
+      <w:r>
+        <w:rPr>
+          <w:rFonts w:ascii="Courier New" w:hAnsi="Courier New" w:cs="Courier New"/>
+          <w:sz w:val="20"/>
+          <w:lang w:val="en-GB"/>
+        </w:rPr>
+        <w:tab/>
+      </w:r>
+      <w:proofErr w:type="spellStart"/>
+      <w:r>
+        <w:rPr>
+          <w:rFonts w:ascii="Courier New" w:hAnsi="Courier New" w:cs="Courier New"/>
+          <w:sz w:val="20"/>
+          <w:lang w:val="en-GB"/>
+        </w:rPr>
+        <w:t>slt</w:t>
+      </w:r>
+      <w:proofErr w:type="spellEnd"/>
+      <w:r>
+        <w:rPr>
+          <w:rFonts w:ascii="Courier New" w:hAnsi="Courier New" w:cs="Courier New"/>
+          <w:sz w:val="20"/>
+          <w:lang w:val="en-GB"/>
+        </w:rPr>
+        <w:t xml:space="preserve"> $t2, $t0, $t1</w:t>
+      </w:r>
+    </w:p>
+    <w:p>
+      <w:pPr>
+        <w:ind w:firstLine="720"/>
+        <w:rPr>
+          <w:rFonts w:ascii="Courier New" w:hAnsi="Courier New" w:cs="Courier New"/>
+          <w:sz w:val="20"/>
+          <w:lang w:val="en-GB"/>
+        </w:rPr>
+      </w:pPr>
+      <w:r>
+        <w:rPr>
+          <w:rFonts w:ascii="Courier New" w:hAnsi="Courier New" w:cs="Courier New"/>
+          <w:sz w:val="20"/>
+          <w:lang w:val="en-GB"/>
+        </w:rPr>
+        <w:tab/>
+        <w:t>add $t3, $t0, $0</w:t>
+      </w:r>
+    </w:p>
+    <w:p>
+      <w:pPr>
+        <w:ind w:firstLine="720"/>
+        <w:rPr>
+          <w:rFonts w:ascii="Courier New" w:hAnsi="Courier New" w:cs="Courier New"/>
+          <w:sz w:val="20"/>
+          <w:lang w:val="en-GB"/>
+        </w:rPr>
+      </w:pPr>
+      <w:r>
+        <w:rPr>
+          <w:rFonts w:ascii="Courier New" w:hAnsi="Courier New" w:cs="Courier New"/>
+          <w:sz w:val="20"/>
+          <w:lang w:val="en-GB"/>
+        </w:rPr>
+        <w:tab/>
+        <w:t>sub $t4, $t0, $t3</w:t>
+      </w:r>
+    </w:p>
+    <w:p>
+      <w:pPr>
+        <w:rPr>
+          <w:rFonts w:ascii="Goudy Old Style" w:hAnsi="Goudy Old Style"/>
+          <w:lang w:val="en-GB"/>
+        </w:rPr>
+      </w:pPr>
+    </w:p>
+    <w:p>
+      <w:pPr>
+        <w:ind w:firstLine="720"/>
+        <w:rPr>
+          <w:rFonts w:ascii="Goudy Old Style" w:hAnsi="Goudy Old Style"/>
+          <w:lang w:val="en-GB"/>
+        </w:rPr>
+      </w:pPr>
+      <w:r>
+        <w:rPr>
+          <w:rFonts w:ascii="Goudy Old Style" w:hAnsi="Goudy Old Style"/>
+          <w:lang w:val="en-GB"/>
+        </w:rPr>
+        <w:lastRenderedPageBreak/>
+        <w:t>We then view</w:t>
+      </w:r>
+      <w:r>
+        <w:rPr>
+          <w:rFonts w:ascii="Goudy Old Style" w:hAnsi="Goudy Old Style"/>
+          <w:lang w:val="en-GB"/>
+        </w:rPr>
+        <w:t>ed</w:t>
+      </w:r>
+      <w:r>
+        <w:rPr>
+          <w:rFonts w:ascii="Goudy Old Style" w:hAnsi="Goudy Old Style"/>
+          <w:lang w:val="en-GB"/>
+        </w:rPr>
+        <w:t xml:space="preserve"> the waveform of the </w:t>
+      </w:r>
+      <w:r>
+        <w:rPr>
+          <w:rFonts w:ascii="Goudy Old Style" w:hAnsi="Goudy Old Style"/>
+          <w:lang w:val="en-GB"/>
+        </w:rPr>
+        <w:t>32 registers in the Register File and check whether they hold store the following values</w:t>
+      </w:r>
+      <w:r>
+        <w:rPr>
+          <w:rFonts w:ascii="Goudy Old Style" w:hAnsi="Goudy Old Style"/>
+          <w:lang w:val="en-GB"/>
+        </w:rPr>
+        <w:t xml:space="preserve"> for this specific code</w:t>
+      </w:r>
+      <w:r>
+        <w:rPr>
+          <w:rFonts w:ascii="Goudy Old Style" w:hAnsi="Goudy Old Style"/>
+          <w:lang w:val="en-GB"/>
+        </w:rPr>
+        <w:t>:</w:t>
+      </w:r>
+    </w:p>
+    <w:p>
+      <w:pPr>
+        <w:ind w:firstLine="720"/>
+        <w:rPr>
+          <w:rFonts w:ascii="Goudy Old Style" w:hAnsi="Goudy Old Style"/>
+          <w:lang w:val="en-GB"/>
+        </w:rPr>
+      </w:pPr>
+    </w:p>
+    <w:p>
+      <w:pPr>
+        <w:ind w:firstLine="720"/>
+        <w:rPr>
+          <w:rFonts w:ascii="Goudy Old Style" w:hAnsi="Goudy Old Style"/>
+          <w:lang w:val="en-GB"/>
+        </w:rPr>
+      </w:pPr>
+      <w:r>
+        <w:rPr>
+          <w:rFonts w:ascii="Goudy Old Style" w:hAnsi="Goudy Old Style"/>
+          <w:lang w:val="en-GB"/>
+        </w:rPr>
+        <w:t xml:space="preserve">$t0: </w:t>
+      </w:r>
+      <w:r>
+        <w:rPr>
+          <w:rFonts w:ascii="Courier New" w:hAnsi="Courier New" w:cs="Courier New"/>
+          <w:lang w:val="en-GB"/>
+        </w:rPr>
+        <w:t>11111111111111111111111111111111</w:t>
+      </w:r>
+      <w:r>
+        <w:rPr>
+          <w:rFonts w:ascii="Goudy Old Style" w:hAnsi="Goudy Old Style"/>
+          <w:lang w:val="en-GB"/>
+        </w:rPr>
+        <w:tab/>
+      </w:r>
+      <w:r>
+        <w:rPr>
+          <w:rFonts w:ascii="Goudy Old Style" w:hAnsi="Goudy Old Style"/>
+          <w:lang w:val="en-GB"/>
+        </w:rPr>
+        <w:t xml:space="preserve">   </w:t>
+      </w:r>
+      <w:r>
+        <w:rPr>
+          <w:rFonts w:ascii="Goudy Old Style" w:hAnsi="Goudy Old Style"/>
+          <w:lang w:val="en-GB"/>
+        </w:rPr>
+        <w:t>// creating data to manipulate later</w:t>
+      </w:r>
+    </w:p>
+    <w:p>
+      <w:pPr>
+        <w:ind w:firstLine="720"/>
+        <w:rPr>
+          <w:rFonts w:ascii="Goudy Old Style" w:hAnsi="Goudy Old Style"/>
+          <w:lang w:val="en-GB"/>
+        </w:rPr>
+      </w:pPr>
+      <w:r>
+        <w:rPr>
+          <w:rFonts w:ascii="Goudy Old Style" w:hAnsi="Goudy Old Style"/>
+          <w:lang w:val="en-GB"/>
+        </w:rPr>
+        <w:t xml:space="preserve">$t1: </w:t>
+      </w:r>
+      <w:r>
+        <w:rPr>
+          <w:rFonts w:ascii="Courier New" w:hAnsi="Courier New" w:cs="Courier New"/>
+          <w:lang w:val="en-GB"/>
+        </w:rPr>
+        <w:t>000000</w:t>
+      </w:r>
+      <w:r>
+        <w:rPr>
+          <w:rFonts w:ascii="Courier New" w:hAnsi="Courier New" w:cs="Courier New"/>
+          <w:lang w:val="en-GB"/>
+        </w:rPr>
+        <w:t>11111111111111111111111111</w:t>
+      </w:r>
+      <w:r>
+        <w:rPr>
+          <w:rFonts w:ascii="Goudy Old Style" w:hAnsi="Goudy Old Style"/>
+          <w:lang w:val="en-GB"/>
+        </w:rPr>
+        <w:tab/>
+      </w:r>
+      <w:r>
+        <w:rPr>
+          <w:rFonts w:ascii="Goudy Old Style" w:hAnsi="Goudy Old Style"/>
+          <w:lang w:val="en-GB"/>
+        </w:rPr>
+        <w:t xml:space="preserve">   </w:t>
+      </w:r>
+      <w:r>
+        <w:rPr>
+          <w:rFonts w:ascii="Goudy Old Style" w:hAnsi="Goudy Old Style"/>
+          <w:lang w:val="en-GB"/>
+        </w:rPr>
+        <w:t>// shifting right</w:t>
+      </w:r>
+    </w:p>
+    <w:p>
+      <w:pPr>
+        <w:ind w:firstLine="720"/>
+        <w:rPr>
+          <w:rFonts w:ascii="Goudy Old Style" w:hAnsi="Goudy Old Style"/>
+          <w:lang w:val="en-GB"/>
+        </w:rPr>
+      </w:pPr>
+      <w:r>
+        <w:rPr>
+          <w:rFonts w:ascii="Goudy Old Style" w:hAnsi="Goudy Old Style"/>
+          <w:lang w:val="en-GB"/>
+        </w:rPr>
+        <w:t>$t</w:t>
+      </w:r>
+      <w:r>
+        <w:rPr>
+          <w:rFonts w:ascii="Goudy Old Style" w:hAnsi="Goudy Old Style"/>
+          <w:lang w:val="en-GB"/>
+        </w:rPr>
+        <w:t>2</w:t>
+      </w:r>
+      <w:r>
+        <w:rPr>
+          <w:rFonts w:ascii="Goudy Old Style" w:hAnsi="Goudy Old Style"/>
+          <w:lang w:val="en-GB"/>
+        </w:rPr>
+        <w:t>:</w:t>
+      </w:r>
+      <w:r>
+        <w:rPr>
+          <w:rFonts w:ascii="Goudy Old Style" w:hAnsi="Goudy Old Style"/>
+          <w:lang w:val="en-GB"/>
+        </w:rPr>
+        <w:t xml:space="preserve"> </w:t>
+      </w:r>
+      <w:r>
+        <w:rPr>
+          <w:rFonts w:ascii="Courier New" w:hAnsi="Courier New" w:cs="Courier New"/>
+          <w:lang w:val="en-GB"/>
+        </w:rPr>
+        <w:t>00000000000000000000000000000001</w:t>
+      </w:r>
+    </w:p>
+    <w:p>
+      <w:pPr>
+        <w:ind w:firstLine="720"/>
+        <w:rPr>
+          <w:rFonts w:ascii="Goudy Old Style" w:hAnsi="Goudy Old Style"/>
+          <w:lang w:val="en-GB"/>
+        </w:rPr>
+      </w:pPr>
+      <w:r>
+        <w:rPr>
+          <w:rFonts w:ascii="Goudy Old Style" w:hAnsi="Goudy Old Style"/>
+          <w:lang w:val="en-GB"/>
+        </w:rPr>
+        <w:t>$t</w:t>
+      </w:r>
+      <w:r>
+        <w:rPr>
+          <w:rFonts w:ascii="Goudy Old Style" w:hAnsi="Goudy Old Style"/>
+          <w:lang w:val="en-GB"/>
+        </w:rPr>
+        <w:t>3</w:t>
+      </w:r>
+      <w:r>
+        <w:rPr>
+          <w:rFonts w:ascii="Goudy Old Style" w:hAnsi="Goudy Old Style"/>
+          <w:lang w:val="en-GB"/>
+        </w:rPr>
+        <w:t>:</w:t>
+      </w:r>
+      <w:r>
+        <w:rPr>
+          <w:rFonts w:ascii="Goudy Old Style" w:hAnsi="Goudy Old Style"/>
+          <w:lang w:val="en-GB"/>
+        </w:rPr>
+        <w:t xml:space="preserve"> </w:t>
+      </w:r>
+      <w:r>
+        <w:rPr>
+          <w:rFonts w:ascii="Courier New" w:hAnsi="Courier New" w:cs="Courier New"/>
+          <w:lang w:val="en-GB"/>
+        </w:rPr>
+        <w:t>11111111111111111111111111111111</w:t>
+      </w:r>
+    </w:p>
+    <w:p>
+      <w:pPr>
+        <w:ind w:firstLine="720"/>
+        <w:rPr>
+          <w:rFonts w:ascii="Goudy Old Style" w:hAnsi="Goudy Old Style"/>
+          <w:lang w:val="en-GB"/>
+        </w:rPr>
+      </w:pPr>
+      <w:r>
+        <w:rPr>
+          <w:rFonts w:ascii="Goudy Old Style" w:hAnsi="Goudy Old Style"/>
+          <w:lang w:val="en-GB"/>
+        </w:rPr>
+        <w:t>$t</w:t>
+      </w:r>
+      <w:r>
+        <w:rPr>
+          <w:rFonts w:ascii="Goudy Old Style" w:hAnsi="Goudy Old Style"/>
+          <w:lang w:val="en-GB"/>
+        </w:rPr>
+        <w:t>4</w:t>
+      </w:r>
+      <w:r>
+        <w:rPr>
+          <w:rFonts w:ascii="Goudy Old Style" w:hAnsi="Goudy Old Style"/>
+          <w:lang w:val="en-GB"/>
+        </w:rPr>
+        <w:t>:</w:t>
+      </w:r>
+      <w:r>
+        <w:rPr>
+          <w:rFonts w:ascii="Goudy Old Style" w:hAnsi="Goudy Old Style"/>
+          <w:lang w:val="en-GB"/>
+        </w:rPr>
+        <w:t xml:space="preserve"> </w:t>
+      </w:r>
+      <w:r>
+        <w:rPr>
+          <w:rFonts w:ascii="Courier New" w:hAnsi="Courier New" w:cs="Courier New"/>
+          <w:lang w:val="en-GB"/>
+        </w:rPr>
+        <w:t>0000000000000000000000000000000</w:t>
+      </w:r>
+      <w:r>
+        <w:rPr>
+          <w:rFonts w:ascii="Courier New" w:hAnsi="Courier New" w:cs="Courier New"/>
+          <w:lang w:val="en-GB"/>
+        </w:rPr>
+        <w:t>0</w:t>
+      </w:r>
+    </w:p>
+    <w:p>
+      <w:pPr>
+        <w:ind w:firstLine="720"/>
+        <w:rPr>
+          <w:rFonts w:ascii="Goudy Old Style" w:hAnsi="Goudy Old Style"/>
+          <w:lang w:val="en-GB"/>
+        </w:rPr>
+      </w:pPr>
+    </w:p>
+    <w:p>
+      <w:pPr>
+        <w:ind w:firstLine="720"/>
+        <w:rPr>
+          <w:rFonts w:ascii="Goudy Old Style" w:hAnsi="Goudy Old Style"/>
+          <w:lang w:val="en-GB"/>
+        </w:rPr>
+      </w:pPr>
+    </w:p>
+    <w:p>
+      <w:pPr>
+        <w:rPr>
+          <w:rFonts w:ascii="Goudy Old Style" w:hAnsi="Goudy Old Style"/>
+          <w:lang w:val="en-GB"/>
+        </w:rPr>
+      </w:pPr>
+    </w:p>
+    <w:p>
+      <w:pPr>
+        <w:rPr>
+          <w:rFonts w:ascii="Goudy Old Style" w:hAnsi="Goudy Old Style"/>
+          <w:lang w:val="en-GB"/>
         </w:rPr>
       </w:pPr>
     </w:p>
@@ -889,8 +1608,8 @@
   <w:abstractNum w:abstractNumId="0" w15:restartNumberingAfterBreak="0">
     <w:nsid w:val="58E042B5"/>
     <w:multiLevelType w:val="hybridMultilevel"/>
-    <w:tmpl w:val="D19E1BDE"/>
-    <w:lvl w:ilvl="0" w:tplc="0409001B">
+    <w:tmpl w:val="B50E6ED0"/>
+    <w:lvl w:ilvl="0" w:tplc="9DBA7762">
       <w:start w:val="1"/>
       <w:numFmt w:val="lowerRoman"/>
       <w:lvlText w:val="%1."/>
@@ -898,6 +1617,9 @@
       <w:pPr>
         <w:ind w:left="720" w:hanging="360"/>
       </w:pPr>
+      <w:rPr>
+        <w:rFonts w:ascii="Goudy Old Style" w:hAnsi="Goudy Old Style" w:cs="Times New Roman" w:hint="default"/>
+      </w:rPr>
     </w:lvl>
     <w:lvl w:ilvl="1" w:tplc="04090019" w:tentative="1">
       <w:start w:val="1"/>
@@ -1189,6 +1911,7 @@
     <w:lsdException w:name="HTML Sample" w:semiHidden="1" w:unhideWhenUsed="1"/>
     <w:lsdException w:name="HTML Typewriter" w:semiHidden="1" w:unhideWhenUsed="1"/>
     <w:lsdException w:name="HTML Variable" w:semiHidden="1" w:unhideWhenUsed="1"/>
+    <w:lsdException w:name="Normal Table" w:semiHidden="1" w:unhideWhenUsed="1"/>
     <w:lsdException w:name="annotation subject" w:semiHidden="1" w:unhideWhenUsed="1"/>
     <w:lsdException w:name="No List" w:semiHidden="1" w:unhideWhenUsed="1"/>
     <w:lsdException w:name="Outline List 1" w:semiHidden="1" w:unhideWhenUsed="1"/>
@@ -1235,8 +1958,10 @@
     <w:lsdException w:name="Table Subtle 2" w:semiHidden="1" w:unhideWhenUsed="1"/>
     <w:lsdException w:name="Table Web 1" w:semiHidden="1" w:unhideWhenUsed="1"/>
     <w:lsdException w:name="Table Web 2" w:semiHidden="1" w:unhideWhenUsed="1"/>
+    <w:lsdException w:name="Table Web 3" w:semiHidden="1" w:unhideWhenUsed="1"/>
     <w:lsdException w:name="Balloon Text" w:semiHidden="1" w:unhideWhenUsed="1"/>
     <w:lsdException w:name="Table Grid" w:uiPriority="39"/>
+    <w:lsdException w:name="Table Theme" w:semiHidden="1" w:unhideWhenUsed="1"/>
     <w:lsdException w:name="Placeholder Text" w:semiHidden="1"/>
     <w:lsdException w:name="No Spacing" w:uiPriority="1" w:qFormat="1"/>
     <w:lsdException w:name="Light Shading" w:uiPriority="60"/>

</xml_diff>